<commit_message>
Algunas cositas en el análisis
</commit_message>
<xml_diff>
--- a/Documentos/Análisis.docx
+++ b/Documentos/Análisis.docx
@@ -3,13 +3,44 @@
 <w:document xmlns:wpc="http://schemas.microsoft.com/office/word/2010/wordprocessingCanvas" xmlns:cx="http://schemas.microsoft.com/office/drawing/2014/chartex" xmlns:cx1="http://schemas.microsoft.com/office/drawing/2015/9/8/chartex" xmlns:cx2="http://schemas.microsoft.com/office/drawing/2015/10/21/chartex" xmlns:cx3="http://schemas.microsoft.com/office/drawing/2016/5/9/chartex" xmlns:cx4="http://schemas.microsoft.com/office/drawing/2016/5/10/chartex" xmlns:cx5="http://schemas.microsoft.com/office/drawing/2016/5/11/chartex" xmlns:cx6="http://schemas.microsoft.com/office/drawing/2016/5/12/chartex" xmlns:cx7="http://schemas.microsoft.com/office/drawing/2016/5/13/chartex" xmlns:cx8="http://schemas.microsoft.com/office/drawing/2016/5/14/chartex" xmlns:mc="http://schemas.openxmlformats.org/markup-compatibility/2006" xmlns:aink="http://schemas.microsoft.com/office/drawing/2016/ink" xmlns:am3d="http://schemas.microsoft.com/office/drawing/2017/model3d" xmlns:o="urn:schemas-microsoft-com:office:office" xmlns:r="http://schemas.openxmlformats.org/officeDocument/2006/relationships" xmlns:m="http://schemas.openxmlformats.org/officeDocument/2006/math" xmlns:v="urn:schemas-microsoft-com:vml" xmlns:wp14="http://schemas.microsoft.com/office/word/2010/wordprocessingDrawing" xmlns:wp="http://schemas.openxmlformats.org/drawingml/2006/wordprocessingDrawing" xmlns:w10="urn:schemas-microsoft-com:office:word" xmlns:w="http://schemas.openxmlformats.org/wordprocessingml/2006/main" xmlns:w14="http://schemas.microsoft.com/office/word/2010/wordml" xmlns:w15="http://schemas.microsoft.com/office/word/2012/wordml" xmlns:w16cex="http://schemas.microsoft.com/office/word/2018/wordml/cex" xmlns:w16cid="http://schemas.microsoft.com/office/word/2016/wordml/cid" xmlns:w16="http://schemas.microsoft.com/office/word/2018/wordml" xmlns:w16se="http://schemas.microsoft.com/office/word/2015/wordml/symex" xmlns:wpg="http://schemas.microsoft.com/office/word/2010/wordprocessingGroup" xmlns:wpi="http://schemas.microsoft.com/office/word/2010/wordprocessingInk" xmlns:wne="http://schemas.microsoft.com/office/word/2006/wordml" xmlns:wps="http://schemas.microsoft.com/office/word/2010/wordprocessingShape" mc:Ignorable="w14 w15 w16se w16cid w16 w16cex wp14">
   <w:body>
     <w:p>
+      <w:pPr>
+        <w:rPr>
+          <w:b/>
+          <w:bCs/>
+        </w:rPr>
+      </w:pPr>
       <w:r>
-        <w:t>Taller/Seguimiento final</w:t>
+        <w:rPr>
+          <w:b/>
+          <w:bCs/>
+        </w:rPr>
+        <w:t xml:space="preserve">Taller/Seguimiento </w:t>
+      </w:r>
+      <w:r>
+        <w:rPr>
+          <w:b/>
+          <w:bCs/>
+        </w:rPr>
+        <w:t>F</w:t>
+      </w:r>
+      <w:r>
+        <w:rPr>
+          <w:b/>
+          <w:bCs/>
+        </w:rPr>
+        <w:t>inal</w:t>
       </w:r>
     </w:p>
     <w:p>
       <w:r>
-        <w:t>Estudiante: Andrés Felipe Burgos García</w:t>
+        <w:rPr>
+          <w:b/>
+          <w:bCs/>
+        </w:rPr>
+        <w:t>Estudiante:</w:t>
+      </w:r>
+      <w:r>
+        <w:t xml:space="preserve"> Andrés Felipe Burgos García</w:t>
       </w:r>
     </w:p>
     <w:p>
@@ -29,6 +60,9 @@
       </w:r>
       <w:r>
         <w:t xml:space="preserve">La OMS (Organización Mundial de la Salud) ha identificado </w:t>
+      </w:r>
+      <w:r>
+        <w:t>un nuevo virus: Flojera Aguda. Para poder ver como se expande este virus, se ha pedido diseñar un software que simule la propagación del virus. Para llegar a cabo la simulación, se tendrán tres grupos de personas: sanos, infectados y recuperados. El virus tiene un 90% de probabilidad de contagio y la persona infectada se recupera luego de 14 días. Cabe destacar que en este programa no se tienen en cuenta muertes y reinfecciones.</w:t>
       </w:r>
     </w:p>
     <w:p>
@@ -802,23 +836,7 @@
                 <w:color w:val="000000"/>
                 <w:lang w:eastAsia="es-CO"/>
               </w:rPr>
-              <w:t xml:space="preserve">El programa debe </w:t>
-            </w:r>
-            <w:r>
-              <w:rPr>
-                <w:rFonts w:ascii="Arial" w:eastAsia="Times New Roman" w:hAnsi="Arial" w:cs="Arial"/>
-                <w:color w:val="000000"/>
-                <w:lang w:eastAsia="es-CO"/>
-              </w:rPr>
-              <w:t>leer</w:t>
-            </w:r>
-            <w:r>
-              <w:rPr>
-                <w:rFonts w:ascii="Arial" w:eastAsia="Times New Roman" w:hAnsi="Arial" w:cs="Arial"/>
-                <w:color w:val="000000"/>
-                <w:lang w:eastAsia="es-CO"/>
-              </w:rPr>
-              <w:t xml:space="preserve"> la información de las personas desde un </w:t>
+              <w:t xml:space="preserve">El programa debe leer la información de las personas desde un </w:t>
             </w:r>
             <w:proofErr w:type="spellStart"/>
             <w:r>
@@ -1026,6 +1044,7 @@
                 <w:color w:val="44546A"/>
                 <w:lang w:eastAsia="es-CO"/>
               </w:rPr>
+              <w:lastRenderedPageBreak/>
               <w:t>Precondición</w:t>
             </w:r>
           </w:p>
@@ -1123,7 +1142,6 @@
                 <w:color w:val="44546A"/>
                 <w:lang w:eastAsia="es-CO"/>
               </w:rPr>
-              <w:lastRenderedPageBreak/>
               <w:t>Postcondición</w:t>
             </w:r>
           </w:p>
@@ -2446,6 +2464,7 @@
                 <w:color w:val="44546A"/>
                 <w:lang w:eastAsia="es-CO"/>
               </w:rPr>
+              <w:lastRenderedPageBreak/>
               <w:t>Precondición</w:t>
             </w:r>
           </w:p>
@@ -2543,7 +2562,6 @@
                 <w:color w:val="44546A"/>
                 <w:lang w:eastAsia="es-CO"/>
               </w:rPr>
-              <w:lastRenderedPageBreak/>
               <w:t>Postcondición</w:t>
             </w:r>
           </w:p>
@@ -3936,6 +3954,7 @@
                 <w:color w:val="44546A"/>
                 <w:lang w:eastAsia="es-CO"/>
               </w:rPr>
+              <w:lastRenderedPageBreak/>
               <w:t>Precondición</w:t>
             </w:r>
           </w:p>
@@ -4015,7 +4034,6 @@
                 <w:color w:val="44546A"/>
                 <w:lang w:eastAsia="es-CO"/>
               </w:rPr>
-              <w:lastRenderedPageBreak/>
               <w:t>Postcondición</w:t>
             </w:r>
           </w:p>
@@ -5085,15 +5103,7 @@
                 <w:color w:val="44546A"/>
                 <w:lang w:eastAsia="es-CO"/>
               </w:rPr>
-              <w:t>1</w:t>
-            </w:r>
-            <w:r>
-              <w:rPr>
-                <w:rFonts w:ascii="Arial" w:eastAsia="Times New Roman" w:hAnsi="Arial" w:cs="Arial"/>
-                <w:color w:val="44546A"/>
-                <w:lang w:eastAsia="es-CO"/>
-              </w:rPr>
-              <w:t>1</w:t>
+              <w:t>11</w:t>
             </w:r>
           </w:p>
         </w:tc>
@@ -5172,23 +5182,7 @@
                 <w:color w:val="000000"/>
                 <w:lang w:eastAsia="es-CO"/>
               </w:rPr>
-              <w:t xml:space="preserve">Los contadores deben ordenarse por </w:t>
-            </w:r>
-            <w:r>
-              <w:rPr>
-                <w:rFonts w:ascii="Arial" w:eastAsia="Times New Roman" w:hAnsi="Arial" w:cs="Arial"/>
-                <w:color w:val="000000"/>
-                <w:lang w:eastAsia="es-CO"/>
-              </w:rPr>
-              <w:t>color (condición de la persona)</w:t>
-            </w:r>
-            <w:r>
-              <w:rPr>
-                <w:rFonts w:ascii="Arial" w:eastAsia="Times New Roman" w:hAnsi="Arial" w:cs="Arial"/>
-                <w:color w:val="000000"/>
-                <w:lang w:eastAsia="es-CO"/>
-              </w:rPr>
-              <w:t xml:space="preserve"> </w:t>
+              <w:t xml:space="preserve">Los contadores deben ordenarse por color (condición de la persona) </w:t>
             </w:r>
           </w:p>
         </w:tc>
@@ -5344,15 +5338,7 @@
                 <w:color w:val="000000"/>
                 <w:lang w:eastAsia="es-CO"/>
               </w:rPr>
-              <w:t>Contadores de la pantalla ordenados</w:t>
-            </w:r>
-            <w:r>
-              <w:rPr>
-                <w:rFonts w:ascii="Arial" w:eastAsia="Times New Roman" w:hAnsi="Arial" w:cs="Arial"/>
-                <w:color w:val="000000"/>
-                <w:lang w:eastAsia="es-CO"/>
-              </w:rPr>
-              <w:t xml:space="preserve"> por color</w:t>
+              <w:t>Contadores de la pantalla ordenados por color</w:t>
             </w:r>
           </w:p>
         </w:tc>
@@ -5394,6 +5380,7 @@
                 <w:color w:val="44546A"/>
                 <w:lang w:eastAsia="es-CO"/>
               </w:rPr>
+              <w:lastRenderedPageBreak/>
               <w:t>Precondición</w:t>
             </w:r>
           </w:p>
@@ -5473,7 +5460,6 @@
                 <w:color w:val="44546A"/>
                 <w:lang w:eastAsia="es-CO"/>
               </w:rPr>
-              <w:lastRenderedPageBreak/>
               <w:t>Postcondición</w:t>
             </w:r>
           </w:p>
@@ -5525,6 +5511,77 @@
           <w:bCs/>
         </w:rPr>
       </w:pPr>
+    </w:p>
+    <w:p>
+      <w:pPr>
+        <w:rPr>
+          <w:b/>
+          <w:bCs/>
+        </w:rPr>
+      </w:pPr>
+      <w:r>
+        <w:rPr>
+          <w:b/>
+          <w:bCs/>
+        </w:rPr>
+        <w:t>REQUERIMIENTOS NO FUNCIONALES</w:t>
+      </w:r>
+    </w:p>
+    <w:p>
+      <w:pPr>
+        <w:pStyle w:val="Prrafodelista"/>
+        <w:numPr>
+          <w:ilvl w:val="0"/>
+          <w:numId w:val="1"/>
+        </w:numPr>
+      </w:pPr>
+      <w:r>
+        <w:t>El programa debe ser hecho en el lenguaje de programación Java</w:t>
+      </w:r>
+    </w:p>
+    <w:p>
+      <w:pPr>
+        <w:pStyle w:val="Prrafodelista"/>
+        <w:numPr>
+          <w:ilvl w:val="0"/>
+          <w:numId w:val="1"/>
+        </w:numPr>
+      </w:pPr>
+      <w:r>
+        <w:t>Las teclas de ordenamiento deben ser claras para el usuario</w:t>
+      </w:r>
+    </w:p>
+    <w:p>
+      <w:pPr>
+        <w:pStyle w:val="Prrafodelista"/>
+        <w:numPr>
+          <w:ilvl w:val="0"/>
+          <w:numId w:val="1"/>
+        </w:numPr>
+      </w:pPr>
+      <w:r>
+        <w:t>Las personas deben moverse libremente</w:t>
+      </w:r>
+    </w:p>
+    <w:p>
+      <w:pPr>
+        <w:pStyle w:val="Prrafodelista"/>
+        <w:numPr>
+          <w:ilvl w:val="0"/>
+          <w:numId w:val="1"/>
+        </w:numPr>
+      </w:pPr>
+      <w:r>
+        <w:t xml:space="preserve">Las personas deben estar contenidas en </w:t>
+      </w:r>
+      <w:proofErr w:type="gramStart"/>
+      <w:r>
+        <w:t>una área</w:t>
+      </w:r>
+      <w:proofErr w:type="gramEnd"/>
+      <w:r>
+        <w:t xml:space="preserve"> para mayor evidencia de la infección</w:t>
+      </w:r>
     </w:p>
     <w:sectPr>
       <w:pgSz w:w="12240" w:h="15840"/>
@@ -5541,7 +5598,7 @@
   <w:abstractNum w:abstractNumId="0" w15:restartNumberingAfterBreak="0">
     <w:nsid w:val="773E4B87"/>
     <w:multiLevelType w:val="hybridMultilevel"/>
-    <w:tmpl w:val="EEA4B79A"/>
+    <w:tmpl w:val="F112FE7A"/>
     <w:lvl w:ilvl="0" w:tplc="240A0001">
       <w:start w:val="1"/>
       <w:numFmt w:val="bullet"/>
@@ -5780,6 +5837,7 @@
     <w:lsdException w:name="HTML Sample" w:semiHidden="1" w:unhideWhenUsed="1"/>
     <w:lsdException w:name="HTML Typewriter" w:semiHidden="1" w:unhideWhenUsed="1"/>
     <w:lsdException w:name="HTML Variable" w:semiHidden="1" w:unhideWhenUsed="1"/>
+    <w:lsdException w:name="Normal Table" w:semiHidden="1" w:unhideWhenUsed="1"/>
     <w:lsdException w:name="annotation subject" w:semiHidden="1" w:unhideWhenUsed="1"/>
     <w:lsdException w:name="No List" w:semiHidden="1" w:unhideWhenUsed="1"/>
     <w:lsdException w:name="Outline List 1" w:semiHidden="1" w:unhideWhenUsed="1"/>
@@ -5826,8 +5884,10 @@
     <w:lsdException w:name="Table Subtle 2" w:semiHidden="1" w:unhideWhenUsed="1"/>
     <w:lsdException w:name="Table Web 1" w:semiHidden="1" w:unhideWhenUsed="1"/>
     <w:lsdException w:name="Table Web 2" w:semiHidden="1" w:unhideWhenUsed="1"/>
+    <w:lsdException w:name="Table Web 3" w:semiHidden="1" w:unhideWhenUsed="1"/>
     <w:lsdException w:name="Balloon Text" w:semiHidden="1" w:unhideWhenUsed="1"/>
     <w:lsdException w:name="Table Grid" w:uiPriority="39"/>
+    <w:lsdException w:name="Table Theme" w:semiHidden="1" w:unhideWhenUsed="1"/>
     <w:lsdException w:name="Placeholder Text" w:semiHidden="1"/>
     <w:lsdException w:name="No Spacing" w:uiPriority="1" w:qFormat="1"/>
     <w:lsdException w:name="Light Shading" w:uiPriority="60"/>

</xml_diff>